<commit_message>
adicao de dois novos elementos no glossario e adicao da introducao no estado da arte
</commit_message>
<xml_diff>
--- a/Relatorio/Relatório de estágio.docx
+++ b/Relatorio/Relatório de estágio.docx
@@ -3613,6 +3613,59 @@
             <w:shd w:val="clear" w:color="auto" w:fill="auto"/>
           </w:tcPr>
           <w:p>
+            <w:pPr>
+              <w:rPr>
+                <w:b/>
+              </w:rPr>
+            </w:pPr>
+            <w:r>
+              <w:rPr>
+                <w:b/>
+              </w:rPr>
+              <w:t>IaC</w:t>
+            </w:r>
+          </w:p>
+        </w:tc>
+        <w:tc>
+          <w:tcPr>
+            <w:tcW w:w="7160" w:type="dxa"/>
+            <w:shd w:val="clear" w:color="auto" w:fill="auto"/>
+          </w:tcPr>
+          <w:p>
+            <w:r>
+              <w:t>Infra</w:t>
+            </w:r>
+            <w:r>
+              <w:t xml:space="preserve">estrutura </w:t>
+            </w:r>
+            <w:r>
+              <w:t>como</w:t>
+            </w:r>
+            <w:r>
+              <w:t xml:space="preserve"> </w:t>
+            </w:r>
+            <w:r>
+              <w:t>C</w:t>
+            </w:r>
+            <w:r>
+              <w:t xml:space="preserve">ódigo (do inglês Infrastructure as </w:t>
+            </w:r>
+            <w:r>
+              <w:t>C</w:t>
+            </w:r>
+            <w:r>
+              <w:t>ode)</w:t>
+            </w:r>
+          </w:p>
+        </w:tc>
+      </w:tr>
+      <w:tr>
+        <w:tc>
+          <w:tcPr>
+            <w:tcW w:w="1368" w:type="dxa"/>
+            <w:shd w:val="clear" w:color="auto" w:fill="auto"/>
+          </w:tcPr>
+          <w:p>
             <w:r>
               <w:rPr>
                 <w:b/>
@@ -3626,7 +3679,11 @@
             <w:tcW w:w="7160" w:type="dxa"/>
             <w:shd w:val="clear" w:color="auto" w:fill="auto"/>
           </w:tcPr>
-          <w:p/>
+          <w:p>
+            <w:r>
+              <w:t>Ferramenta de código aberto para a criação de IaC</w:t>
+            </w:r>
+          </w:p>
         </w:tc>
       </w:tr>
       <w:tr>
@@ -3656,7 +3713,13 @@
           </w:tcPr>
           <w:p>
             <w:r>
-              <w:t>Computação romota via internet</w:t>
+              <w:t>Computação r</w:t>
+            </w:r>
+            <w:r>
+              <w:t>e</w:t>
+            </w:r>
+            <w:r>
+              <w:t>mota via internet</w:t>
             </w:r>
           </w:p>
         </w:tc>
@@ -3773,7 +3836,19 @@
               <w:rPr>
                 <w:lang w:val="en-US"/>
               </w:rPr>
-              <w:t>Federal Information Processing Standars</w:t>
+              <w:t>Federal Information Processing Standar</w:t>
+            </w:r>
+            <w:r>
+              <w:rPr>
+                <w:lang w:val="en-US"/>
+              </w:rPr>
+              <w:t>d</w:t>
+            </w:r>
+            <w:r>
+              <w:rPr>
+                <w:lang w:val="en-US"/>
+              </w:rPr>
+              <w:t>s</w:t>
             </w:r>
           </w:p>
         </w:tc>
@@ -4533,79 +4608,22 @@
     </w:p>
     <w:p>
       <w:r>
-        <w:t>Ne</w:t>
-      </w:r>
-      <w:r>
-        <w:t xml:space="preserve">ste capítulo deve </w:t>
-      </w:r>
-      <w:r>
-        <w:t>constar um</w:t>
-      </w:r>
-      <w:r>
-        <w:t xml:space="preserve"> </w:t>
-      </w:r>
-      <w:r>
-        <w:t>resumo do</w:t>
-      </w:r>
-      <w:r>
-        <w:t xml:space="preserve"> trabalho relacionado </w:t>
-      </w:r>
-      <w:r>
-        <w:t xml:space="preserve">e tecnologias existentes, </w:t>
-      </w:r>
-      <w:r>
-        <w:t xml:space="preserve">com foco nos objetivos e contribuições </w:t>
-      </w:r>
-      <w:r>
-        <w:t xml:space="preserve">para </w:t>
-      </w:r>
-      <w:r>
-        <w:t xml:space="preserve">o </w:t>
-      </w:r>
-      <w:r>
-        <w:t>problema a resolver</w:t>
-      </w:r>
-      <w:r>
-        <w:t xml:space="preserve">. O capítulo deve demonstrar que o aluno procedeu </w:t>
-      </w:r>
-      <w:r>
-        <w:t xml:space="preserve">a </w:t>
-      </w:r>
-      <w:r>
-        <w:t xml:space="preserve">uma </w:t>
-      </w:r>
-      <w:r>
-        <w:t>pesquisa</w:t>
-      </w:r>
-      <w:r>
-        <w:t xml:space="preserve"> bibliográfica para análise, tratamento e classificação preliminar. Esta síntese deve ser apresentada com as </w:t>
-      </w:r>
-      <w:r>
-        <w:t>respetivas</w:t>
-      </w:r>
-      <w:r>
-        <w:t xml:space="preserve"> </w:t>
-      </w:r>
-      <w:r>
-        <w:t>citações</w:t>
-      </w:r>
-      <w:r>
-        <w:t xml:space="preserve"> e </w:t>
-      </w:r>
-      <w:r>
-        <w:t>referências</w:t>
-      </w:r>
-      <w:r>
-        <w:t xml:space="preserve"> (corretamente apresentadas n</w:t>
-      </w:r>
-      <w:r>
-        <w:t xml:space="preserve">o capítulo de </w:t>
-      </w:r>
-      <w:r>
-        <w:t>Referências</w:t>
-      </w:r>
-      <w:r>
-        <w:t xml:space="preserve">). </w:t>
+        <w:t>Este cap</w:t>
+      </w:r>
+      <w:r>
+        <w:t>ítulo apresenta uma análise do domínio da integração de sistemas e da infraest</w:t>
+      </w:r>
+      <w:r>
+        <w:t>rutura como código</w:t>
+      </w:r>
+      <w:r>
+        <w:t>, Serão, para isso, revistos trabalhos relevantes e exploradas as tecnologias</w:t>
+      </w:r>
+      <w:r>
+        <w:t xml:space="preserve"> utilizadas, com o onjetivo de identificar boas práticas e justificar escolhas</w:t>
+      </w:r>
+      <w:r>
+        <w:t xml:space="preserve"> tecnológicas adotadas na implementaçãoda solução proposta.</w:t>
       </w:r>
     </w:p>
     <w:p>
@@ -4799,32 +4817,35 @@
     </w:p>
     <w:p>
       <w:r>
+        <w:t xml:space="preserve">Com esta mudança </w:t>
+      </w:r>
+      <w:r>
+        <w:t xml:space="preserve">a operação de e-commerce da C&amp;C </w:t>
+      </w:r>
+      <w:r>
+        <w:t xml:space="preserve">conta com uma arquitetura </w:t>
+      </w:r>
+      <w:r>
+        <w:t>escalável</w:t>
+      </w:r>
+      <w:r>
+        <w:t xml:space="preserve">, </w:t>
+      </w:r>
+      <w:r>
+        <w:t xml:space="preserve">rápida </w:t>
+      </w:r>
+      <w:r>
+        <w:t>e sem qualquer tipo de lentidão</w:t>
+      </w:r>
+      <w:r>
+        <w:t>.</w:t>
+      </w:r>
+      <w:r>
+        <w:t xml:space="preserve"> Também permite que sempre que seja necessário </w:t>
+      </w:r>
+      <w:r>
         <w:lastRenderedPageBreak/>
-        <w:t xml:space="preserve">Com esta mudança </w:t>
-      </w:r>
-      <w:r>
-        <w:t xml:space="preserve">a operação de e-commerce da C&amp;C </w:t>
-      </w:r>
-      <w:r>
-        <w:t xml:space="preserve">conta com uma arquitetura </w:t>
-      </w:r>
-      <w:r>
-        <w:t>escalável</w:t>
-      </w:r>
-      <w:r>
-        <w:t xml:space="preserve">, </w:t>
-      </w:r>
-      <w:r>
-        <w:t xml:space="preserve">rápida </w:t>
-      </w:r>
-      <w:r>
-        <w:t>e sem qualquer tipo de lentidão</w:t>
-      </w:r>
-      <w:r>
-        <w:t>.</w:t>
-      </w:r>
-      <w:r>
-        <w:t xml:space="preserve"> Também permite que sempre que seja necessário aumentar ou diminuir os recursos</w:t>
+        <w:t>aumentar ou diminuir os recursos</w:t>
       </w:r>
       <w:r>
         <w:t>, estas alterações são feitas em poucas horas</w:t>
@@ -5082,15 +5103,12 @@
     </w:p>
     <w:p>
       <w:r>
-        <w:t xml:space="preserve">Com a migração para a cloud, a empresa adotou o Terraform Enterprise para automatizar totalmente o provisionamento da infraestrutura. Esta mudança permitiu lançar cerca de 20 novos serviços de forma automática, com onboarding de clientes feito com um simples clique </w:t>
-      </w:r>
+        <w:t>Com a migração para a cloud, a empresa adotou o Terraform Enterprise para automatizar totalmente o provisionamento da infraestrutura. Esta mudança permitiu lançar cerca de 20 novos serviços de forma automática, com onboarding de clientes feito com um simples clique e sem intervenção humana, o que melhorou significativamente a satisfação e retenção de clientes.</w:t>
+      </w:r>
+    </w:p>
+    <w:p>
       <w:r>
         <w:lastRenderedPageBreak/>
-        <w:t>e sem intervenção humana, o que melhorou significativamente a satisfação e retenção de clientes.</w:t>
-      </w:r>
-    </w:p>
-    <w:p>
-      <w:r>
         <w:t>Através do Terraform Module Registry e da integração com sistemas de controlo de versão, os programadores passaram a incorporar diretamente os templates de infraestrutura no código das suas aplicações, permitindo deployments mais rápidos e colaborativos.</w:t>
       </w:r>
     </w:p>
@@ -5323,7 +5341,6 @@
       </w:pPr>
       <w:bookmarkStart w:id="7" w:name="_Toc5805930"/>
       <w:r>
-        <w:lastRenderedPageBreak/>
         <w:t>Tecnologias existentes</w:t>
       </w:r>
       <w:bookmarkEnd w:id="7"/>
@@ -5738,7 +5755,6 @@
           <w:bCs/>
           <w:noProof/>
         </w:rPr>
-        <w:lastRenderedPageBreak/>
         <w:t>Segurança</w:t>
       </w:r>
     </w:p>
@@ -5770,6 +5786,7 @@
         <w:rPr>
           <w:noProof/>
         </w:rPr>
+        <w:lastRenderedPageBreak/>
         <w:t>IAM (Identity and Access Management): Definição de políticas e permissões com base em</w:t>
       </w:r>
       <w:r>
@@ -14229,6 +14246,6 @@
 
 <file path=docMetadata/LabelInfo.xml><?xml version="1.0" encoding="utf-8"?>
 <clbl:labelList xmlns:clbl="http://schemas.microsoft.com/office/2020/mipLabelMetadata">
-  <clbl:label id="{589256c7-9946-44df-b379-51beb93fd2d9}" enabled="1" method="Privileged" siteId="{36da45f1-dd2c-4d1f-af13-5abe46b99921}" removed="0"/>
+  <clbl:label id="{ea60d57e-af5b-4752-ac57-3e4f28ca11dc}" enabled="1" method="Privileged" siteId="{36da45f1-dd2c-4d1f-af13-5abe46b99921}" removed="0"/>
 </clbl:labelList>
 </file>
</xml_diff>